<commit_message>
Updating lectures, Weeks 1-4
</commit_message>
<xml_diff>
--- a/Thermo 2022 (Neshyba)/Lectures/Week 1 - Gas laws/Course Syllabus.docx
+++ b/Thermo 2022 (Neshyba)/Lectures/Week 1 - Gas laws/Course Syllabus.docx
@@ -1,6 +1,6 @@
 
 <file path=word/document.xml><?xml version="1.0" encoding="utf-8"?>
-<w:document xmlns:wpc="http://schemas.microsoft.com/office/word/2010/wordprocessingCanvas" xmlns:cx="http://schemas.microsoft.com/office/drawing/2014/chartex" xmlns:cx1="http://schemas.microsoft.com/office/drawing/2015/9/8/chartex" xmlns:cx2="http://schemas.microsoft.com/office/drawing/2015/10/21/chartex" xmlns:cx3="http://schemas.microsoft.com/office/drawing/2016/5/9/chartex" xmlns:cx4="http://schemas.microsoft.com/office/drawing/2016/5/10/chartex" xmlns:cx5="http://schemas.microsoft.com/office/drawing/2016/5/11/chartex" xmlns:cx6="http://schemas.microsoft.com/office/drawing/2016/5/12/chartex" xmlns:cx7="http://schemas.microsoft.com/office/drawing/2016/5/13/chartex" xmlns:cx8="http://schemas.microsoft.com/office/drawing/2016/5/14/chartex" xmlns:mc="http://schemas.openxmlformats.org/markup-compatibility/2006" xmlns:aink="http://schemas.microsoft.com/office/drawing/2016/ink" xmlns:am3d="http://schemas.microsoft.com/office/drawing/2017/model3d" xmlns:o="urn:schemas-microsoft-com:office:office" xmlns:r="http://schemas.openxmlformats.org/officeDocument/2006/relationships" xmlns:m="http://schemas.openxmlformats.org/officeDocument/2006/math" xmlns:v="urn:schemas-microsoft-com:vml" xmlns:wp14="http://schemas.microsoft.com/office/word/2010/wordprocessingDrawing" xmlns:wp="http://schemas.openxmlformats.org/drawingml/2006/wordprocessingDrawing" xmlns:w10="urn:schemas-microsoft-com:office:word" xmlns:w="http://schemas.openxmlformats.org/wordprocessingml/2006/main" xmlns:w14="http://schemas.microsoft.com/office/word/2010/wordml" xmlns:w15="http://schemas.microsoft.com/office/word/2012/wordml" xmlns:w16cex="http://schemas.microsoft.com/office/word/2018/wordml/cex" xmlns:w16cid="http://schemas.microsoft.com/office/word/2016/wordml/cid" xmlns:w16="http://schemas.microsoft.com/office/word/2018/wordml" xmlns:w16sdtdh="http://schemas.microsoft.com/office/word/2020/wordml/sdtdatahash" xmlns:w16se="http://schemas.microsoft.com/office/word/2015/wordml/symex" xmlns:wpg="http://schemas.microsoft.com/office/word/2010/wordprocessingGroup" xmlns:wpi="http://schemas.microsoft.com/office/word/2010/wordprocessingInk" xmlns:wne="http://schemas.microsoft.com/office/word/2006/wordml" xmlns:wps="http://schemas.microsoft.com/office/word/2010/wordprocessingShape" mc:Ignorable="w14 w15 w16se w16cid w16 w16cex w16sdtdh wp14">
+<w:document xmlns:wpc="http://schemas.microsoft.com/office/word/2010/wordprocessingCanvas" xmlns:cx="http://schemas.microsoft.com/office/drawing/2014/chartex" xmlns:cx1="http://schemas.microsoft.com/office/drawing/2015/9/8/chartex" xmlns:cx2="http://schemas.microsoft.com/office/drawing/2015/10/21/chartex" xmlns:cx3="http://schemas.microsoft.com/office/drawing/2016/5/9/chartex" xmlns:cx4="http://schemas.microsoft.com/office/drawing/2016/5/10/chartex" xmlns:cx5="http://schemas.microsoft.com/office/drawing/2016/5/11/chartex" xmlns:cx6="http://schemas.microsoft.com/office/drawing/2016/5/12/chartex" xmlns:cx7="http://schemas.microsoft.com/office/drawing/2016/5/13/chartex" xmlns:cx8="http://schemas.microsoft.com/office/drawing/2016/5/14/chartex" xmlns:mc="http://schemas.openxmlformats.org/markup-compatibility/2006" xmlns:aink="http://schemas.microsoft.com/office/drawing/2016/ink" xmlns:am3d="http://schemas.microsoft.com/office/drawing/2017/model3d" xmlns:o="urn:schemas-microsoft-com:office:office" xmlns:oel="http://schemas.microsoft.com/office/2019/extlst" xmlns:r="http://schemas.openxmlformats.org/officeDocument/2006/relationships" xmlns:m="http://schemas.openxmlformats.org/officeDocument/2006/math" xmlns:v="urn:schemas-microsoft-com:vml" xmlns:wp14="http://schemas.microsoft.com/office/word/2010/wordprocessingDrawing" xmlns:wp="http://schemas.openxmlformats.org/drawingml/2006/wordprocessingDrawing" xmlns:w10="urn:schemas-microsoft-com:office:word" xmlns:w="http://schemas.openxmlformats.org/wordprocessingml/2006/main" xmlns:w14="http://schemas.microsoft.com/office/word/2010/wordml" xmlns:w15="http://schemas.microsoft.com/office/word/2012/wordml" xmlns:w16cex="http://schemas.microsoft.com/office/word/2018/wordml/cex" xmlns:w16cid="http://schemas.microsoft.com/office/word/2016/wordml/cid" xmlns:w16="http://schemas.microsoft.com/office/word/2018/wordml" xmlns:w16sdtdh="http://schemas.microsoft.com/office/word/2020/wordml/sdtdatahash" xmlns:w16se="http://schemas.microsoft.com/office/word/2015/wordml/symex" xmlns:wpg="http://schemas.microsoft.com/office/word/2010/wordprocessingGroup" xmlns:wpi="http://schemas.microsoft.com/office/word/2010/wordprocessingInk" xmlns:wne="http://schemas.microsoft.com/office/word/2006/wordml" xmlns:wps="http://schemas.microsoft.com/office/word/2010/wordprocessingShape" mc:Ignorable="w14 w15 w16se w16cid w16 w16cex w16sdtdh wp14">
   <w:body>
     <w:p>
       <w:pPr>
@@ -1684,7 +1684,7 @@
       <w:pPr>
         <w:numPr>
           <w:ilvl w:val="0"/>
-          <w:numId w:val="9"/>
+          <w:numId w:val="10"/>
         </w:numPr>
         <w:spacing w:before="100" w:beforeAutospacing="1" w:after="100" w:afterAutospacing="1"/>
         <w:rPr>
@@ -1704,7 +1704,7 @@
       <w:pPr>
         <w:numPr>
           <w:ilvl w:val="0"/>
-          <w:numId w:val="9"/>
+          <w:numId w:val="10"/>
         </w:numPr>
         <w:spacing w:before="100" w:beforeAutospacing="1" w:after="100" w:afterAutospacing="1"/>
         <w:rPr>
@@ -1724,7 +1724,7 @@
       <w:pPr>
         <w:numPr>
           <w:ilvl w:val="0"/>
-          <w:numId w:val="9"/>
+          <w:numId w:val="10"/>
         </w:numPr>
         <w:spacing w:before="100" w:beforeAutospacing="1" w:after="100" w:afterAutospacing="1"/>
         <w:rPr>
@@ -1744,7 +1744,7 @@
       <w:pPr>
         <w:numPr>
           <w:ilvl w:val="0"/>
-          <w:numId w:val="9"/>
+          <w:numId w:val="10"/>
         </w:numPr>
         <w:spacing w:before="100" w:beforeAutospacing="1" w:after="100" w:afterAutospacing="1"/>
         <w:rPr>
@@ -1757,31 +1757,14 @@
           <w:sz w:val="28"/>
           <w:szCs w:val="28"/>
         </w:rPr>
-        <w:t>Internal energy and the 1</w:t>
-      </w:r>
-      <w:r>
-        <w:rPr>
-          <w:rFonts w:ascii="Times New Roman" w:eastAsia="Times New Roman" w:hAnsi="Times New Roman" w:cs="Times New Roman"/>
-          <w:sz w:val="28"/>
-          <w:szCs w:val="28"/>
-          <w:vertAlign w:val="superscript"/>
-        </w:rPr>
-        <w:t>st</w:t>
-      </w:r>
-      <w:r>
-        <w:rPr>
-          <w:rFonts w:ascii="Times New Roman" w:eastAsia="Times New Roman" w:hAnsi="Times New Roman" w:cs="Times New Roman"/>
-          <w:sz w:val="28"/>
-          <w:szCs w:val="28"/>
-        </w:rPr>
-        <w:t xml:space="preserve"> Law</w:t>
+        <w:t>Internal energy</w:t>
       </w:r>
     </w:p>
     <w:p>
       <w:pPr>
         <w:numPr>
           <w:ilvl w:val="0"/>
-          <w:numId w:val="9"/>
+          <w:numId w:val="10"/>
         </w:numPr>
         <w:spacing w:before="100" w:beforeAutospacing="1" w:after="100" w:afterAutospacing="1"/>
         <w:rPr>
@@ -1801,7 +1784,7 @@
       <w:pPr>
         <w:numPr>
           <w:ilvl w:val="0"/>
-          <w:numId w:val="9"/>
+          <w:numId w:val="10"/>
         </w:numPr>
         <w:spacing w:before="100" w:beforeAutospacing="1" w:after="100" w:afterAutospacing="1"/>
         <w:rPr>
@@ -1814,14 +1797,31 @@
           <w:sz w:val="28"/>
           <w:szCs w:val="28"/>
         </w:rPr>
-        <w:t>Heat engines and heat pumps</w:t>
+        <w:t>1</w:t>
+      </w:r>
+      <w:r>
+        <w:rPr>
+          <w:rFonts w:ascii="Times New Roman" w:eastAsia="Times New Roman" w:hAnsi="Times New Roman" w:cs="Times New Roman"/>
+          <w:sz w:val="28"/>
+          <w:szCs w:val="28"/>
+          <w:vertAlign w:val="superscript"/>
+        </w:rPr>
+        <w:t>st</w:t>
+      </w:r>
+      <w:r>
+        <w:rPr>
+          <w:rFonts w:ascii="Times New Roman" w:eastAsia="Times New Roman" w:hAnsi="Times New Roman" w:cs="Times New Roman"/>
+          <w:sz w:val="28"/>
+          <w:szCs w:val="28"/>
+        </w:rPr>
+        <w:t xml:space="preserve"> Law</w:t>
       </w:r>
     </w:p>
     <w:p>
       <w:pPr>
         <w:numPr>
           <w:ilvl w:val="0"/>
-          <w:numId w:val="9"/>
+          <w:numId w:val="10"/>
         </w:numPr>
         <w:spacing w:before="100" w:beforeAutospacing="1" w:after="100" w:afterAutospacing="1"/>
         <w:rPr>
@@ -1841,7 +1841,7 @@
       <w:pPr>
         <w:numPr>
           <w:ilvl w:val="0"/>
-          <w:numId w:val="9"/>
+          <w:numId w:val="10"/>
         </w:numPr>
         <w:spacing w:before="100" w:beforeAutospacing="1" w:after="100" w:afterAutospacing="1"/>
         <w:rPr>
@@ -1854,14 +1854,14 @@
           <w:sz w:val="28"/>
           <w:szCs w:val="28"/>
         </w:rPr>
-        <w:t>Phase diagrams (and Fall Break)</w:t>
+        <w:t>Enthalpy changes (and Fall Break)</w:t>
       </w:r>
     </w:p>
     <w:p>
       <w:pPr>
         <w:numPr>
           <w:ilvl w:val="0"/>
-          <w:numId w:val="9"/>
+          <w:numId w:val="10"/>
         </w:numPr>
         <w:spacing w:before="100" w:beforeAutospacing="1" w:after="100" w:afterAutospacing="1"/>
         <w:rPr>
@@ -1874,14 +1874,14 @@
           <w:sz w:val="28"/>
           <w:szCs w:val="28"/>
         </w:rPr>
-        <w:t>Arctic ice</w:t>
+        <w:t>Phase equilibria</w:t>
       </w:r>
     </w:p>
     <w:p>
       <w:pPr>
         <w:numPr>
           <w:ilvl w:val="0"/>
-          <w:numId w:val="9"/>
+          <w:numId w:val="10"/>
         </w:numPr>
         <w:spacing w:before="100" w:beforeAutospacing="1" w:after="100" w:afterAutospacing="1"/>
         <w:rPr>
@@ -1894,44 +1894,34 @@
           <w:sz w:val="28"/>
           <w:szCs w:val="28"/>
         </w:rPr>
-        <w:t>Entropy and the 2nd Law</w:t>
+        <w:t>Entropy and Maxwell's Equations</w:t>
       </w:r>
     </w:p>
     <w:p>
       <w:pPr>
         <w:numPr>
           <w:ilvl w:val="0"/>
-          <w:numId w:val="9"/>
+          <w:numId w:val="10"/>
         </w:numPr>
         <w:spacing w:before="100" w:beforeAutospacing="1" w:after="100" w:afterAutospacing="1"/>
         <w:rPr>
           <w:rFonts w:ascii="Times New Roman" w:eastAsia="Times New Roman" w:hAnsi="Times New Roman" w:cs="Times New Roman"/>
         </w:rPr>
       </w:pPr>
-      <w:proofErr w:type="gramStart"/>
-      <w:r>
-        <w:rPr>
-          <w:rFonts w:ascii="Times New Roman" w:eastAsia="Times New Roman" w:hAnsi="Times New Roman" w:cs="Times New Roman"/>
-          <w:sz w:val="28"/>
-          <w:szCs w:val="28"/>
-        </w:rPr>
-        <w:t>Gibbs</w:t>
-      </w:r>
-      <w:proofErr w:type="gramEnd"/>
-      <w:r>
-        <w:rPr>
-          <w:rFonts w:ascii="Times New Roman" w:eastAsia="Times New Roman" w:hAnsi="Times New Roman" w:cs="Times New Roman"/>
-          <w:sz w:val="28"/>
-          <w:szCs w:val="28"/>
-        </w:rPr>
-        <w:t xml:space="preserve"> energy</w:t>
+      <w:r>
+        <w:rPr>
+          <w:rFonts w:ascii="Times New Roman" w:eastAsia="Times New Roman" w:hAnsi="Times New Roman" w:cs="Times New Roman"/>
+          <w:sz w:val="28"/>
+          <w:szCs w:val="28"/>
+        </w:rPr>
+        <w:t>2nd Law</w:t>
       </w:r>
     </w:p>
     <w:p>
       <w:pPr>
         <w:numPr>
           <w:ilvl w:val="0"/>
-          <w:numId w:val="9"/>
+          <w:numId w:val="10"/>
         </w:numPr>
         <w:spacing w:before="100" w:beforeAutospacing="1" w:after="100" w:afterAutospacing="1"/>
         <w:rPr>
@@ -1944,14 +1934,14 @@
           <w:sz w:val="28"/>
           <w:szCs w:val="28"/>
         </w:rPr>
-        <w:t>Chemical potentials</w:t>
+        <w:t xml:space="preserve">Gibbs energy &amp; Chemical potentials </w:t>
       </w:r>
     </w:p>
     <w:p>
       <w:pPr>
         <w:numPr>
           <w:ilvl w:val="0"/>
-          <w:numId w:val="9"/>
+          <w:numId w:val="10"/>
         </w:numPr>
         <w:spacing w:before="100" w:beforeAutospacing="1" w:after="100" w:afterAutospacing="1"/>
         <w:rPr>
@@ -1964,14 +1954,14 @@
           <w:sz w:val="28"/>
           <w:szCs w:val="28"/>
         </w:rPr>
-        <w:t>Maxwell's equations (and Thanksgiving)</w:t>
+        <w:t>Non-PV work (and Thanksgiving)</w:t>
       </w:r>
     </w:p>
     <w:p>
       <w:pPr>
         <w:numPr>
           <w:ilvl w:val="0"/>
-          <w:numId w:val="9"/>
+          <w:numId w:val="10"/>
         </w:numPr>
         <w:spacing w:before="100" w:beforeAutospacing="1" w:after="100" w:afterAutospacing="1"/>
         <w:rPr>
@@ -1984,14 +1974,14 @@
           <w:sz w:val="28"/>
           <w:szCs w:val="28"/>
         </w:rPr>
-        <w:t>Interviews</w:t>
+        <w:t>Thermodynamic derivations</w:t>
       </w:r>
     </w:p>
     <w:p>
       <w:pPr>
         <w:numPr>
           <w:ilvl w:val="0"/>
-          <w:numId w:val="9"/>
+          <w:numId w:val="10"/>
         </w:numPr>
         <w:spacing w:before="100" w:beforeAutospacing="1" w:after="100" w:afterAutospacing="1"/>
         <w:rPr>
@@ -2004,8 +1994,16 @@
           <w:sz w:val="28"/>
           <w:szCs w:val="28"/>
         </w:rPr>
-        <w:t>Wrap-up</w:t>
-      </w:r>
+        <w:t>Review (Last week of classes)</w:t>
+      </w:r>
+    </w:p>
+    <w:p>
+      <w:pPr>
+        <w:spacing w:before="100" w:beforeAutospacing="1" w:after="100" w:afterAutospacing="1"/>
+        <w:rPr>
+          <w:rFonts w:ascii="Times New Roman" w:eastAsia="Times New Roman" w:hAnsi="Times New Roman" w:cs="Times New Roman"/>
+        </w:rPr>
+      </w:pPr>
     </w:p>
     <w:p/>
     <w:sectPr>
@@ -2019,7 +2017,7 @@
 </file>
 
 <file path=word/numbering.xml><?xml version="1.0" encoding="utf-8"?>
-<w:numbering xmlns:wpc="http://schemas.microsoft.com/office/word/2010/wordprocessingCanvas" xmlns:cx="http://schemas.microsoft.com/office/drawing/2014/chartex" xmlns:cx1="http://schemas.microsoft.com/office/drawing/2015/9/8/chartex" xmlns:cx2="http://schemas.microsoft.com/office/drawing/2015/10/21/chartex" xmlns:cx3="http://schemas.microsoft.com/office/drawing/2016/5/9/chartex" xmlns:cx4="http://schemas.microsoft.com/office/drawing/2016/5/10/chartex" xmlns:cx5="http://schemas.microsoft.com/office/drawing/2016/5/11/chartex" xmlns:cx6="http://schemas.microsoft.com/office/drawing/2016/5/12/chartex" xmlns:cx7="http://schemas.microsoft.com/office/drawing/2016/5/13/chartex" xmlns:cx8="http://schemas.microsoft.com/office/drawing/2016/5/14/chartex" xmlns:mc="http://schemas.openxmlformats.org/markup-compatibility/2006" xmlns:aink="http://schemas.microsoft.com/office/drawing/2016/ink" xmlns:am3d="http://schemas.microsoft.com/office/drawing/2017/model3d" xmlns:o="urn:schemas-microsoft-com:office:office" xmlns:r="http://schemas.openxmlformats.org/officeDocument/2006/relationships" xmlns:m="http://schemas.openxmlformats.org/officeDocument/2006/math" xmlns:v="urn:schemas-microsoft-com:vml" xmlns:wp14="http://schemas.microsoft.com/office/word/2010/wordprocessingDrawing" xmlns:wp="http://schemas.openxmlformats.org/drawingml/2006/wordprocessingDrawing" xmlns:w10="urn:schemas-microsoft-com:office:word" xmlns:w="http://schemas.openxmlformats.org/wordprocessingml/2006/main" xmlns:w14="http://schemas.microsoft.com/office/word/2010/wordml" xmlns:w15="http://schemas.microsoft.com/office/word/2012/wordml" xmlns:w16cex="http://schemas.microsoft.com/office/word/2018/wordml/cex" xmlns:w16cid="http://schemas.microsoft.com/office/word/2016/wordml/cid" xmlns:w16="http://schemas.microsoft.com/office/word/2018/wordml" xmlns:w16sdtdh="http://schemas.microsoft.com/office/word/2020/wordml/sdtdatahash" xmlns:w16se="http://schemas.microsoft.com/office/word/2015/wordml/symex" xmlns:wpg="http://schemas.microsoft.com/office/word/2010/wordprocessingGroup" xmlns:wpi="http://schemas.microsoft.com/office/word/2010/wordprocessingInk" xmlns:wne="http://schemas.microsoft.com/office/word/2006/wordml" xmlns:wps="http://schemas.microsoft.com/office/word/2010/wordprocessingShape" mc:Ignorable="w14 w15 w16se w16cid w16 w16cex w16sdtdh wp14">
+<w:numbering xmlns:wpc="http://schemas.microsoft.com/office/word/2010/wordprocessingCanvas" xmlns:cx="http://schemas.microsoft.com/office/drawing/2014/chartex" xmlns:cx1="http://schemas.microsoft.com/office/drawing/2015/9/8/chartex" xmlns:cx2="http://schemas.microsoft.com/office/drawing/2015/10/21/chartex" xmlns:cx3="http://schemas.microsoft.com/office/drawing/2016/5/9/chartex" xmlns:cx4="http://schemas.microsoft.com/office/drawing/2016/5/10/chartex" xmlns:cx5="http://schemas.microsoft.com/office/drawing/2016/5/11/chartex" xmlns:cx6="http://schemas.microsoft.com/office/drawing/2016/5/12/chartex" xmlns:cx7="http://schemas.microsoft.com/office/drawing/2016/5/13/chartex" xmlns:cx8="http://schemas.microsoft.com/office/drawing/2016/5/14/chartex" xmlns:mc="http://schemas.openxmlformats.org/markup-compatibility/2006" xmlns:aink="http://schemas.microsoft.com/office/drawing/2016/ink" xmlns:am3d="http://schemas.microsoft.com/office/drawing/2017/model3d" xmlns:o="urn:schemas-microsoft-com:office:office" xmlns:oel="http://schemas.microsoft.com/office/2019/extlst" xmlns:r="http://schemas.openxmlformats.org/officeDocument/2006/relationships" xmlns:m="http://schemas.openxmlformats.org/officeDocument/2006/math" xmlns:v="urn:schemas-microsoft-com:vml" xmlns:wp14="http://schemas.microsoft.com/office/word/2010/wordprocessingDrawing" xmlns:wp="http://schemas.openxmlformats.org/drawingml/2006/wordprocessingDrawing" xmlns:w10="urn:schemas-microsoft-com:office:word" xmlns:w="http://schemas.openxmlformats.org/wordprocessingml/2006/main" xmlns:w14="http://schemas.microsoft.com/office/word/2010/wordml" xmlns:w15="http://schemas.microsoft.com/office/word/2012/wordml" xmlns:w16cex="http://schemas.microsoft.com/office/word/2018/wordml/cex" xmlns:w16cid="http://schemas.microsoft.com/office/word/2016/wordml/cid" xmlns:w16="http://schemas.microsoft.com/office/word/2018/wordml" xmlns:w16sdtdh="http://schemas.microsoft.com/office/word/2020/wordml/sdtdatahash" xmlns:w16se="http://schemas.microsoft.com/office/word/2015/wordml/symex" xmlns:wpg="http://schemas.microsoft.com/office/word/2010/wordprocessingGroup" xmlns:wpi="http://schemas.microsoft.com/office/word/2010/wordprocessingInk" xmlns:wne="http://schemas.microsoft.com/office/word/2006/wordml" xmlns:wps="http://schemas.microsoft.com/office/word/2010/wordprocessingShape" mc:Ignorable="w14 w15 w16se w16cid w16 w16cex w16sdtdh wp14">
   <w:abstractNum w:abstractNumId="0" w15:restartNumberingAfterBreak="0">
     <w:nsid w:val="024D6A56"/>
     <w:multiLevelType w:val="multilevel"/>
@@ -2582,6 +2580,119 @@
     </w:lvl>
   </w:abstractNum>
   <w:abstractNum w:abstractNumId="4" w15:restartNumberingAfterBreak="0">
+    <w:nsid w:val="1CB16369"/>
+    <w:multiLevelType w:val="multilevel"/>
+    <w:tmpl w:val="0AF49354"/>
+    <w:lvl w:ilvl="0">
+      <w:start w:val="1"/>
+      <w:numFmt w:val="decimal"/>
+      <w:lvlText w:val="%1."/>
+      <w:lvlJc w:val="left"/>
+      <w:pPr>
+        <w:tabs>
+          <w:tab w:val="num" w:pos="720"/>
+        </w:tabs>
+        <w:ind w:left="720" w:hanging="360"/>
+      </w:pPr>
+    </w:lvl>
+    <w:lvl w:ilvl="1" w:tentative="1">
+      <w:start w:val="1"/>
+      <w:numFmt w:val="decimal"/>
+      <w:lvlText w:val="%2."/>
+      <w:lvlJc w:val="left"/>
+      <w:pPr>
+        <w:tabs>
+          <w:tab w:val="num" w:pos="1440"/>
+        </w:tabs>
+        <w:ind w:left="1440" w:hanging="360"/>
+      </w:pPr>
+    </w:lvl>
+    <w:lvl w:ilvl="2" w:tentative="1">
+      <w:start w:val="1"/>
+      <w:numFmt w:val="decimal"/>
+      <w:lvlText w:val="%3."/>
+      <w:lvlJc w:val="left"/>
+      <w:pPr>
+        <w:tabs>
+          <w:tab w:val="num" w:pos="2160"/>
+        </w:tabs>
+        <w:ind w:left="2160" w:hanging="360"/>
+      </w:pPr>
+    </w:lvl>
+    <w:lvl w:ilvl="3" w:tentative="1">
+      <w:start w:val="1"/>
+      <w:numFmt w:val="decimal"/>
+      <w:lvlText w:val="%4."/>
+      <w:lvlJc w:val="left"/>
+      <w:pPr>
+        <w:tabs>
+          <w:tab w:val="num" w:pos="2880"/>
+        </w:tabs>
+        <w:ind w:left="2880" w:hanging="360"/>
+      </w:pPr>
+    </w:lvl>
+    <w:lvl w:ilvl="4" w:tentative="1">
+      <w:start w:val="1"/>
+      <w:numFmt w:val="decimal"/>
+      <w:lvlText w:val="%5."/>
+      <w:lvlJc w:val="left"/>
+      <w:pPr>
+        <w:tabs>
+          <w:tab w:val="num" w:pos="3600"/>
+        </w:tabs>
+        <w:ind w:left="3600" w:hanging="360"/>
+      </w:pPr>
+    </w:lvl>
+    <w:lvl w:ilvl="5" w:tentative="1">
+      <w:start w:val="1"/>
+      <w:numFmt w:val="decimal"/>
+      <w:lvlText w:val="%6."/>
+      <w:lvlJc w:val="left"/>
+      <w:pPr>
+        <w:tabs>
+          <w:tab w:val="num" w:pos="4320"/>
+        </w:tabs>
+        <w:ind w:left="4320" w:hanging="360"/>
+      </w:pPr>
+    </w:lvl>
+    <w:lvl w:ilvl="6" w:tentative="1">
+      <w:start w:val="1"/>
+      <w:numFmt w:val="decimal"/>
+      <w:lvlText w:val="%7."/>
+      <w:lvlJc w:val="left"/>
+      <w:pPr>
+        <w:tabs>
+          <w:tab w:val="num" w:pos="5040"/>
+        </w:tabs>
+        <w:ind w:left="5040" w:hanging="360"/>
+      </w:pPr>
+    </w:lvl>
+    <w:lvl w:ilvl="7" w:tentative="1">
+      <w:start w:val="1"/>
+      <w:numFmt w:val="decimal"/>
+      <w:lvlText w:val="%8."/>
+      <w:lvlJc w:val="left"/>
+      <w:pPr>
+        <w:tabs>
+          <w:tab w:val="num" w:pos="5760"/>
+        </w:tabs>
+        <w:ind w:left="5760" w:hanging="360"/>
+      </w:pPr>
+    </w:lvl>
+    <w:lvl w:ilvl="8" w:tentative="1">
+      <w:start w:val="1"/>
+      <w:numFmt w:val="decimal"/>
+      <w:lvlText w:val="%9."/>
+      <w:lvlJc w:val="left"/>
+      <w:pPr>
+        <w:tabs>
+          <w:tab w:val="num" w:pos="6480"/>
+        </w:tabs>
+        <w:ind w:left="6480" w:hanging="360"/>
+      </w:pPr>
+    </w:lvl>
+  </w:abstractNum>
+  <w:abstractNum w:abstractNumId="5" w15:restartNumberingAfterBreak="0">
     <w:nsid w:val="1CF9339C"/>
     <w:multiLevelType w:val="multilevel"/>
     <w:tmpl w:val="3972310E"/>
@@ -2730,7 +2841,7 @@
       </w:rPr>
     </w:lvl>
   </w:abstractNum>
-  <w:abstractNum w:abstractNumId="5" w15:restartNumberingAfterBreak="0">
+  <w:abstractNum w:abstractNumId="6" w15:restartNumberingAfterBreak="0">
     <w:nsid w:val="2F0A51C2"/>
     <w:multiLevelType w:val="multilevel"/>
     <w:tmpl w:val="68EA35D0"/>
@@ -2843,7 +2954,7 @@
       </w:pPr>
     </w:lvl>
   </w:abstractNum>
-  <w:abstractNum w:abstractNumId="6" w15:restartNumberingAfterBreak="0">
+  <w:abstractNum w:abstractNumId="7" w15:restartNumberingAfterBreak="0">
     <w:nsid w:val="316C43F3"/>
     <w:multiLevelType w:val="multilevel"/>
     <w:tmpl w:val="0B422A48"/>
@@ -2992,7 +3103,7 @@
       </w:rPr>
     </w:lvl>
   </w:abstractNum>
-  <w:abstractNum w:abstractNumId="7" w15:restartNumberingAfterBreak="0">
+  <w:abstractNum w:abstractNumId="8" w15:restartNumberingAfterBreak="0">
     <w:nsid w:val="46DC3059"/>
     <w:multiLevelType w:val="multilevel"/>
     <w:tmpl w:val="F2CE6B2C"/>
@@ -3141,7 +3252,7 @@
       </w:rPr>
     </w:lvl>
   </w:abstractNum>
-  <w:abstractNum w:abstractNumId="8" w15:restartNumberingAfterBreak="0">
+  <w:abstractNum w:abstractNumId="9" w15:restartNumberingAfterBreak="0">
     <w:nsid w:val="6CD20090"/>
     <w:multiLevelType w:val="multilevel"/>
     <w:tmpl w:val="9E6C1B02"/>
@@ -3290,32 +3401,35 @@
       </w:rPr>
     </w:lvl>
   </w:abstractNum>
-  <w:num w:numId="1">
+  <w:num w:numId="1" w16cid:durableId="2125876781">
     <w:abstractNumId w:val="1"/>
   </w:num>
-  <w:num w:numId="2">
-    <w:abstractNumId w:val="4"/>
+  <w:num w:numId="2" w16cid:durableId="1830976999">
+    <w:abstractNumId w:val="5"/>
   </w:num>
-  <w:num w:numId="3">
+  <w:num w:numId="3" w16cid:durableId="1146976651">
+    <w:abstractNumId w:val="7"/>
+  </w:num>
+  <w:num w:numId="4" w16cid:durableId="387268755">
+    <w:abstractNumId w:val="0"/>
+  </w:num>
+  <w:num w:numId="5" w16cid:durableId="327054396">
+    <w:abstractNumId w:val="9"/>
+  </w:num>
+  <w:num w:numId="6" w16cid:durableId="1805806211">
+    <w:abstractNumId w:val="8"/>
+  </w:num>
+  <w:num w:numId="7" w16cid:durableId="389963719">
+    <w:abstractNumId w:val="2"/>
+  </w:num>
+  <w:num w:numId="8" w16cid:durableId="1342853115">
+    <w:abstractNumId w:val="3"/>
+  </w:num>
+  <w:num w:numId="9" w16cid:durableId="55670032">
     <w:abstractNumId w:val="6"/>
   </w:num>
-  <w:num w:numId="4">
-    <w:abstractNumId w:val="0"/>
-  </w:num>
-  <w:num w:numId="5">
-    <w:abstractNumId w:val="8"/>
-  </w:num>
-  <w:num w:numId="6">
-    <w:abstractNumId w:val="7"/>
-  </w:num>
-  <w:num w:numId="7">
-    <w:abstractNumId w:val="2"/>
-  </w:num>
-  <w:num w:numId="8">
-    <w:abstractNumId w:val="3"/>
-  </w:num>
-  <w:num w:numId="9">
-    <w:abstractNumId w:val="5"/>
+  <w:num w:numId="10" w16cid:durableId="1460494871">
+    <w:abstractNumId w:val="4"/>
   </w:num>
 </w:numbering>
 </file>
@@ -3439,6 +3553,7 @@
     <w:lsdException w:name="HTML Sample" w:semiHidden="1" w:unhideWhenUsed="1"/>
     <w:lsdException w:name="HTML Typewriter" w:semiHidden="1" w:unhideWhenUsed="1"/>
     <w:lsdException w:name="HTML Variable" w:semiHidden="1" w:unhideWhenUsed="1"/>
+    <w:lsdException w:name="Normal Table" w:semiHidden="1" w:unhideWhenUsed="1"/>
     <w:lsdException w:name="annotation subject" w:semiHidden="1" w:unhideWhenUsed="1"/>
     <w:lsdException w:name="No List" w:semiHidden="1" w:unhideWhenUsed="1"/>
     <w:lsdException w:name="Outline List 1" w:semiHidden="1" w:unhideWhenUsed="1"/>
@@ -3485,8 +3600,10 @@
     <w:lsdException w:name="Table Subtle 2" w:semiHidden="1" w:unhideWhenUsed="1"/>
     <w:lsdException w:name="Table Web 1" w:semiHidden="1" w:unhideWhenUsed="1"/>
     <w:lsdException w:name="Table Web 2" w:semiHidden="1" w:unhideWhenUsed="1"/>
+    <w:lsdException w:name="Table Web 3" w:semiHidden="1" w:unhideWhenUsed="1"/>
     <w:lsdException w:name="Balloon Text" w:semiHidden="1" w:unhideWhenUsed="1"/>
     <w:lsdException w:name="Table Grid" w:uiPriority="39"/>
+    <w:lsdException w:name="Table Theme" w:semiHidden="1" w:unhideWhenUsed="1"/>
     <w:lsdException w:name="Placeholder Text" w:semiHidden="1"/>
     <w:lsdException w:name="No Spacing" w:uiPriority="1" w:qFormat="1"/>
     <w:lsdException w:name="Light Shading" w:uiPriority="60"/>

</xml_diff>

<commit_message>
Updating at end of semester
</commit_message>
<xml_diff>
--- a/Thermo 2022 (Neshyba)/Lectures/Week 1 - Gas laws/Course Syllabus.docx
+++ b/Thermo 2022 (Neshyba)/Lectures/Week 1 - Gas laws/Course Syllabus.docx
@@ -1062,7 +1062,23 @@
           <w:sz w:val="28"/>
           <w:szCs w:val="28"/>
         </w:rPr>
-        <w:t>Python Notebooks (25%)</w:t>
+        <w:t>Python Notebooks (</w:t>
+      </w:r>
+      <w:r>
+        <w:rPr>
+          <w:rFonts w:ascii="Times New Roman" w:eastAsia="Times New Roman" w:hAnsi="Times New Roman" w:cs="Times New Roman"/>
+          <w:sz w:val="28"/>
+          <w:szCs w:val="28"/>
+        </w:rPr>
+        <w:t>1/3</w:t>
+      </w:r>
+      <w:r>
+        <w:rPr>
+          <w:rFonts w:ascii="Times New Roman" w:eastAsia="Times New Roman" w:hAnsi="Times New Roman" w:cs="Times New Roman"/>
+          <w:sz w:val="28"/>
+          <w:szCs w:val="28"/>
+        </w:rPr>
+        <w:t>)</w:t>
       </w:r>
     </w:p>
     <w:p>
@@ -1082,7 +1098,23 @@
           <w:sz w:val="28"/>
           <w:szCs w:val="28"/>
         </w:rPr>
-        <w:t>Quizzes (20%)</w:t>
+        <w:t>One-on-one interviews (</w:t>
+      </w:r>
+      <w:r>
+        <w:rPr>
+          <w:rFonts w:ascii="Times New Roman" w:eastAsia="Times New Roman" w:hAnsi="Times New Roman" w:cs="Times New Roman"/>
+          <w:sz w:val="28"/>
+          <w:szCs w:val="28"/>
+        </w:rPr>
+        <w:t>1/3</w:t>
+      </w:r>
+      <w:r>
+        <w:rPr>
+          <w:rFonts w:ascii="Times New Roman" w:eastAsia="Times New Roman" w:hAnsi="Times New Roman" w:cs="Times New Roman"/>
+          <w:sz w:val="28"/>
+          <w:szCs w:val="28"/>
+        </w:rPr>
+        <w:t>)</w:t>
       </w:r>
     </w:p>
     <w:p>
@@ -1102,27 +1134,23 @@
           <w:sz w:val="28"/>
           <w:szCs w:val="28"/>
         </w:rPr>
-        <w:t>One-on-one interviews (30%)</w:t>
-      </w:r>
-    </w:p>
-    <w:p>
-      <w:pPr>
-        <w:numPr>
-          <w:ilvl w:val="0"/>
-          <w:numId w:val="5"/>
-        </w:numPr>
-        <w:spacing w:before="100" w:beforeAutospacing="1" w:after="100" w:afterAutospacing="1"/>
-        <w:rPr>
-          <w:rFonts w:ascii="Times New Roman" w:eastAsia="Times New Roman" w:hAnsi="Times New Roman" w:cs="Times New Roman"/>
-        </w:rPr>
-      </w:pPr>
-      <w:r>
-        <w:rPr>
-          <w:rFonts w:ascii="Times New Roman" w:eastAsia="Times New Roman" w:hAnsi="Times New Roman" w:cs="Times New Roman"/>
-          <w:sz w:val="28"/>
-          <w:szCs w:val="28"/>
-        </w:rPr>
-        <w:t>Attendance and participation (25%)</w:t>
+        <w:t>Attendance and participation (</w:t>
+      </w:r>
+      <w:r>
+        <w:rPr>
+          <w:rFonts w:ascii="Times New Roman" w:eastAsia="Times New Roman" w:hAnsi="Times New Roman" w:cs="Times New Roman"/>
+          <w:sz w:val="28"/>
+          <w:szCs w:val="28"/>
+        </w:rPr>
+        <w:t>1/3</w:t>
+      </w:r>
+      <w:r>
+        <w:rPr>
+          <w:rFonts w:ascii="Times New Roman" w:eastAsia="Times New Roman" w:hAnsi="Times New Roman" w:cs="Times New Roman"/>
+          <w:sz w:val="28"/>
+          <w:szCs w:val="28"/>
+        </w:rPr>
+        <w:t>)</w:t>
       </w:r>
     </w:p>
     <w:p>
@@ -1194,7 +1222,6 @@
           <w:sz w:val="28"/>
           <w:szCs w:val="28"/>
         </w:rPr>
-        <w:lastRenderedPageBreak/>
         <w:t>80-90% B-/B/B+</w:t>
       </w:r>
     </w:p>
@@ -1215,6 +1242,7 @@
           <w:sz w:val="28"/>
           <w:szCs w:val="28"/>
         </w:rPr>
+        <w:lastRenderedPageBreak/>
         <w:t>70-80% C-/C/C+</w:t>
       </w:r>
     </w:p>

</xml_diff>